<commit_message>
Power and Thermal calculations are done
</commit_message>
<xml_diff>
--- a/Report/After Feedback/Power Calculations.docx
+++ b/Report/After Feedback/Power Calculations.docx
@@ -12,11 +12,7 @@
     </w:p>
     <w:p>
       <w:r>
-        <w:t xml:space="preserve">We know that </w:t>
-      </w:r>
-      <w:proofErr w:type="spellStart"/>
-      <w:r>
-        <w:t>Vin</w:t>
+        <w:t>We know that Vin</w:t>
       </w:r>
       <w:r>
         <w:rPr>
@@ -24,13 +20,8 @@
         </w:rPr>
         <w:t>min</w:t>
       </w:r>
-      <w:proofErr w:type="spellEnd"/>
-      <w:r>
-        <w:t xml:space="preserve">: 220 V, </w:t>
-      </w:r>
-      <w:proofErr w:type="spellStart"/>
-      <w:r>
-        <w:t>Vin</w:t>
+      <w:r>
+        <w:t>: 220 V, Vin</w:t>
       </w:r>
       <w:r>
         <w:rPr>
@@ -38,17 +29,8 @@
         </w:rPr>
         <w:t>max</w:t>
       </w:r>
-      <w:proofErr w:type="spellEnd"/>
-      <w:r>
-        <w:t xml:space="preserve">: 400 V, </w:t>
-      </w:r>
-      <w:proofErr w:type="spellStart"/>
-      <w:r>
-        <w:t>Vout</w:t>
-      </w:r>
-      <w:proofErr w:type="spellEnd"/>
-      <w:r>
-        <w:t>: 12 V, Pout 100 W from project description. Also, switching frequency is around 100kHz in both input voltage cases. This is known from both detailed simulations and controller features. Moreover, transformer will produce magnetic and copper losses, therefore transformer efficiency ratio will be taken as 0.9 in calculations. Output diode STPS30170DJF-TR has around 1 V forward voltage in secondary current ratings. Primary and secondary side power calculations are made as follows.</w:t>
+      <w:r>
+        <w:t>: 400 V, Vout: 12 V, Pout 100 W from project description. Also, switching frequency is around 100kHz in both input voltage cases. This is known from both detailed simulations and controller features. Moreover, transformer will produce magnetic and copper losses, therefore transformer efficiency ratio will be taken as 0.9 in calculations. Output diode STPS30170DJF-TR has around 1 V forward voltage in secondary current ratings. Primary and secondary side power calculations are made as follows.</w:t>
       </w:r>
     </w:p>
     <w:tbl>
@@ -1481,27 +1463,14 @@
       <w:r>
         <w:t xml:space="preserve">Figure </w:t>
       </w:r>
-      <w:r>
-        <w:fldChar w:fldCharType="begin"/>
-      </w:r>
-      <w:r>
-        <w:instrText xml:space="preserve"> SEQ Figure \* ARABIC </w:instrText>
-      </w:r>
-      <w:r>
-        <w:fldChar w:fldCharType="separate"/>
-      </w:r>
-      <w:r>
-        <w:rPr>
-          <w:noProof/>
-        </w:rPr>
-        <w:t>1</w:t>
-      </w:r>
-      <w:r>
-        <w:rPr>
-          <w:noProof/>
-        </w:rPr>
-        <w:fldChar w:fldCharType="end"/>
-      </w:r>
+      <w:fldSimple w:instr=" SEQ Figure \* ARABIC ">
+        <w:r>
+          <w:rPr>
+            <w:noProof/>
+          </w:rPr>
+          <w:t>1</w:t>
+        </w:r>
+      </w:fldSimple>
       <w:r>
         <w:t xml:space="preserve"> MOSFET Current Waveform (Vin=220 V)</w:t>
       </w:r>
@@ -1559,27 +1528,14 @@
       <w:r>
         <w:t xml:space="preserve">Figure </w:t>
       </w:r>
-      <w:r>
-        <w:fldChar w:fldCharType="begin"/>
-      </w:r>
-      <w:r>
-        <w:instrText xml:space="preserve"> SEQ Figure \* ARABIC </w:instrText>
-      </w:r>
-      <w:r>
-        <w:fldChar w:fldCharType="separate"/>
-      </w:r>
-      <w:r>
-        <w:rPr>
-          <w:noProof/>
-        </w:rPr>
-        <w:t>2</w:t>
-      </w:r>
-      <w:r>
-        <w:rPr>
-          <w:noProof/>
-        </w:rPr>
-        <w:fldChar w:fldCharType="end"/>
-      </w:r>
+      <w:fldSimple w:instr=" SEQ Figure \* ARABIC ">
+        <w:r>
+          <w:rPr>
+            <w:noProof/>
+          </w:rPr>
+          <w:t>2</w:t>
+        </w:r>
+      </w:fldSimple>
       <w:r>
         <w:t xml:space="preserve"> MOSFET Current Wave</w:t>
       </w:r>
@@ -1598,15 +1554,7 @@
         </w:rPr>
       </w:pPr>
       <w:r>
-        <w:t xml:space="preserve">Input current rms value is used in power loss calculation of MOSFET. It is calculated in </w:t>
-      </w:r>
-      <w:proofErr w:type="spellStart"/>
-      <w:r>
-        <w:t>LTspice</w:t>
-      </w:r>
-      <w:proofErr w:type="spellEnd"/>
-      <w:r>
-        <w:t xml:space="preserve"> as in figure </w:t>
+        <w:t xml:space="preserve">Input current rms value is used in power loss calculation of MOSFET. It is calculated in LTspice as in figure </w:t>
       </w:r>
       <w:r>
         <w:rPr>
@@ -1677,27 +1625,14 @@
       <w:r>
         <w:t xml:space="preserve">Figure </w:t>
       </w:r>
-      <w:r>
-        <w:fldChar w:fldCharType="begin"/>
-      </w:r>
-      <w:r>
-        <w:instrText xml:space="preserve"> SEQ Figure \* ARABIC </w:instrText>
-      </w:r>
-      <w:r>
-        <w:fldChar w:fldCharType="separate"/>
-      </w:r>
-      <w:r>
-        <w:rPr>
-          <w:noProof/>
-        </w:rPr>
-        <w:t>3</w:t>
-      </w:r>
-      <w:r>
-        <w:rPr>
-          <w:noProof/>
-        </w:rPr>
-        <w:fldChar w:fldCharType="end"/>
-      </w:r>
+      <w:fldSimple w:instr=" SEQ Figure \* ARABIC ">
+        <w:r>
+          <w:rPr>
+            <w:noProof/>
+          </w:rPr>
+          <w:t>3</w:t>
+        </w:r>
+      </w:fldSimple>
       <w:r>
         <w:t xml:space="preserve"> Maximum value of </w:t>
       </w:r>
@@ -1713,15 +1648,7 @@
         <w:t>Since converter works in discontinuous conduction mode</w:t>
       </w:r>
       <w:r>
-        <w:t xml:space="preserve">, we need </w:t>
-      </w:r>
-      <w:proofErr w:type="spellStart"/>
-      <w:r>
-        <w:t>dweel</w:t>
-      </w:r>
-      <w:proofErr w:type="spellEnd"/>
-      <w:r>
-        <w:t xml:space="preserve"> time to calculate secondary side peak current.</w:t>
+        <w:t>, we need dweel time to calculate secondary side peak current.</w:t>
       </w:r>
       <w:r>
         <w:t xml:space="preserve"> Dwell time is estimated from simulations as 0.05*D*Ts.</w:t>
@@ -1794,27 +1721,14 @@
       <w:r>
         <w:t xml:space="preserve">Figure </w:t>
       </w:r>
-      <w:r>
-        <w:fldChar w:fldCharType="begin"/>
-      </w:r>
-      <w:r>
-        <w:instrText xml:space="preserve"> SEQ Figure \* ARABIC </w:instrText>
-      </w:r>
-      <w:r>
-        <w:fldChar w:fldCharType="separate"/>
-      </w:r>
-      <w:r>
-        <w:rPr>
-          <w:noProof/>
-        </w:rPr>
-        <w:t>4</w:t>
-      </w:r>
-      <w:r>
-        <w:rPr>
-          <w:noProof/>
-        </w:rPr>
-        <w:fldChar w:fldCharType="end"/>
-      </w:r>
+      <w:fldSimple w:instr=" SEQ Figure \* ARABIC ">
+        <w:r>
+          <w:rPr>
+            <w:noProof/>
+          </w:rPr>
+          <w:t>4</w:t>
+        </w:r>
+      </w:fldSimple>
       <w:r>
         <w:t xml:space="preserve"> Secondary Side Diode Current</w:t>
       </w:r>
@@ -1989,15 +1903,7 @@
         <w:t>loss,</w:t>
       </w:r>
       <w:r>
-        <w:t xml:space="preserve"> and it is calculated in </w:t>
-      </w:r>
-      <w:proofErr w:type="spellStart"/>
-      <w:r>
-        <w:t>LTspice</w:t>
-      </w:r>
-      <w:proofErr w:type="spellEnd"/>
-      <w:r>
-        <w:t>.</w:t>
+        <w:t xml:space="preserve"> and it is calculated in LTspice.</w:t>
       </w:r>
     </w:p>
     <w:p>
@@ -2054,27 +1960,14 @@
       <w:r>
         <w:t xml:space="preserve">Figure </w:t>
       </w:r>
-      <w:r>
-        <w:fldChar w:fldCharType="begin"/>
-      </w:r>
-      <w:r>
-        <w:instrText xml:space="preserve"> SEQ Figure \* ARABIC </w:instrText>
-      </w:r>
-      <w:r>
-        <w:fldChar w:fldCharType="separate"/>
-      </w:r>
-      <w:r>
-        <w:rPr>
-          <w:noProof/>
-        </w:rPr>
-        <w:t>5</w:t>
-      </w:r>
-      <w:r>
-        <w:rPr>
-          <w:noProof/>
-        </w:rPr>
-        <w:fldChar w:fldCharType="end"/>
-      </w:r>
+      <w:fldSimple w:instr=" SEQ Figure \* ARABIC ">
+        <w:r>
+          <w:rPr>
+            <w:noProof/>
+          </w:rPr>
+          <w:t>5</w:t>
+        </w:r>
+      </w:fldSimple>
       <w:r>
         <w:t xml:space="preserve"> </w:t>
       </w:r>
@@ -4321,10 +4214,85 @@
         <w:t xml:space="preserve"> Also, body diode of the MOSFET is taken into consideration while making calculation and its related values are taken from datasheet.</w:t>
       </w:r>
       <w:r>
+        <w:t xml:space="preserve"> </w:t>
+      </w:r>
+      <w:r>
         <w:rPr>
           <w:rFonts w:eastAsiaTheme="minorEastAsia"/>
         </w:rPr>
-        <w:t xml:space="preserve"> Output diode has 0.85 V on voltage while it is conducting 8.33A. Also, output diode has not reverse recovery loss since it a Schottky diode.</w:t>
+        <w:t>In the design, instead of using single diode and collecting all losses in a single diode</w:t>
+      </w:r>
+      <w:r>
+        <w:rPr>
+          <w:rFonts w:eastAsiaTheme="minorEastAsia"/>
+        </w:rPr>
+        <w:t xml:space="preserve">, </w:t>
+      </w:r>
+      <w:r>
+        <w:rPr>
+          <w:rFonts w:eastAsiaTheme="minorEastAsia"/>
+        </w:rPr>
+        <w:t>5</w:t>
+      </w:r>
+      <w:r>
+        <w:rPr>
+          <w:rFonts w:eastAsiaTheme="minorEastAsia"/>
+        </w:rPr>
+        <w:t xml:space="preserve"> diodes are connected in </w:t>
+      </w:r>
+      <w:r>
+        <w:rPr>
+          <w:rFonts w:eastAsiaTheme="minorEastAsia"/>
+        </w:rPr>
+        <w:t>parallel,</w:t>
+      </w:r>
+      <w:r>
+        <w:rPr>
+          <w:rFonts w:eastAsiaTheme="minorEastAsia"/>
+        </w:rPr>
+        <w:t xml:space="preserve"> and it reduces the loss per diode also the use of heat sinks is avoided.</w:t>
+      </w:r>
+      <w:r>
+        <w:rPr>
+          <w:rFonts w:eastAsiaTheme="minorEastAsia"/>
+        </w:rPr>
+        <w:t xml:space="preserve"> Output diode has 0.</w:t>
+      </w:r>
+      <w:r>
+        <w:rPr>
+          <w:rFonts w:eastAsiaTheme="minorEastAsia"/>
+        </w:rPr>
+        <w:t>75</w:t>
+      </w:r>
+      <w:r>
+        <w:rPr>
+          <w:rFonts w:eastAsiaTheme="minorEastAsia"/>
+        </w:rPr>
+        <w:t xml:space="preserve"> V on voltage while it is conducting </w:t>
+      </w:r>
+      <w:r>
+        <w:rPr>
+          <w:rFonts w:eastAsiaTheme="minorEastAsia"/>
+        </w:rPr>
+        <w:t>1.66A</w:t>
+      </w:r>
+      <w:r>
+        <w:rPr>
+          <w:rFonts w:eastAsiaTheme="minorEastAsia"/>
+        </w:rPr>
+        <w:t xml:space="preserve"> per diode</w:t>
+      </w:r>
+      <w:r>
+        <w:rPr>
+          <w:rFonts w:eastAsiaTheme="minorEastAsia"/>
+        </w:rPr>
+        <w:t xml:space="preserve">. </w:t>
+      </w:r>
+      <w:r>
+        <w:rPr>
+          <w:rFonts w:eastAsiaTheme="minorEastAsia"/>
+        </w:rPr>
+        <w:t>Also, output diode has not reverse recovery loss since it a Schottky diode.</w:t>
       </w:r>
       <w:r>
         <w:rPr>
@@ -4364,7 +4332,7 @@
         </w:rPr>
         <w:lastRenderedPageBreak/>
         <w:drawing>
-          <wp:inline distT="0" distB="0" distL="0" distR="0" wp14:anchorId="183DA3E3" wp14:editId="73BC68D9">
+          <wp:inline distT="0" distB="0" distL="0" distR="0" wp14:anchorId="5643ED27" wp14:editId="339F2F9A">
             <wp:extent cx="5334000" cy="4000500"/>
             <wp:effectExtent l="0" t="0" r="0" b="0"/>
             <wp:docPr id="3" name="Resim 3"/>
@@ -4448,32 +4416,27 @@
         </w:rPr>
         <w:t>figure X.</w:t>
       </w:r>
-    </w:p>
-    <w:p>
-      <w:r>
-        <w:t xml:space="preserve">MOSFET Datasheet </w:t>
-      </w:r>
-      <w:hyperlink r:id="rId10" w:history="1">
-        <w:r>
-          <w:rPr>
-            <w:rStyle w:val="Kpr"/>
-          </w:rPr>
-          <w:t>https://www.infineon.com/dgdl?fileId=db3a3043382e83730138514ff7881004</w:t>
-        </w:r>
-      </w:hyperlink>
-    </w:p>
-    <w:p>
-      <w:r>
-        <w:t xml:space="preserve">Diode Datasheet  </w:t>
-      </w:r>
-      <w:hyperlink r:id="rId11" w:history="1">
-        <w:r>
-          <w:rPr>
-            <w:rStyle w:val="Kpr"/>
-          </w:rPr>
-          <w:t>https://www.st.com/content/ccc/resource/technical/document/datasheet/25/7a/ac/5d/11/a8/48/3a/CD00255367.pdf/files/CD00255367.pdf/jcr:content/translations/en.CD00255367.pdf</w:t>
-        </w:r>
-      </w:hyperlink>
+      <w:r>
+        <w:rPr>
+          <w:color w:val="FF0000"/>
+        </w:rPr>
+        <w:t xml:space="preserve"> </w:t>
+      </w:r>
+      <w:r>
+        <w:t>Maximum power loss is 8.</w:t>
+      </w:r>
+      <w:r>
+        <w:t>18</w:t>
+      </w:r>
+      <w:r>
+        <w:t>W, thus expected efficiency of the system is %92</w:t>
+      </w:r>
+      <w:r>
+        <w:t>.4</w:t>
+      </w:r>
+      <w:r>
+        <w:t>.</w:t>
+      </w:r>
     </w:p>
     <w:p>
       <w:pPr>

</xml_diff>

<commit_message>
RCD snubber circuit is added to calculations
</commit_message>
<xml_diff>
--- a/Report/After Feedback/Power Calculations.docx
+++ b/Report/After Feedback/Power Calculations.docx
@@ -1463,14 +1463,27 @@
       <w:r>
         <w:t xml:space="preserve">Figure </w:t>
       </w:r>
-      <w:fldSimple w:instr=" SEQ Figure \* ARABIC ">
-        <w:r>
-          <w:rPr>
-            <w:noProof/>
-          </w:rPr>
-          <w:t>1</w:t>
-        </w:r>
-      </w:fldSimple>
+      <w:r>
+        <w:fldChar w:fldCharType="begin"/>
+      </w:r>
+      <w:r>
+        <w:instrText xml:space="preserve"> SEQ Figure \* ARABIC </w:instrText>
+      </w:r>
+      <w:r>
+        <w:fldChar w:fldCharType="separate"/>
+      </w:r>
+      <w:r>
+        <w:rPr>
+          <w:noProof/>
+        </w:rPr>
+        <w:t>1</w:t>
+      </w:r>
+      <w:r>
+        <w:rPr>
+          <w:noProof/>
+        </w:rPr>
+        <w:fldChar w:fldCharType="end"/>
+      </w:r>
       <w:r>
         <w:t xml:space="preserve"> MOSFET Current Waveform (Vin=220 V)</w:t>
       </w:r>
@@ -1528,14 +1541,27 @@
       <w:r>
         <w:t xml:space="preserve">Figure </w:t>
       </w:r>
-      <w:fldSimple w:instr=" SEQ Figure \* ARABIC ">
-        <w:r>
-          <w:rPr>
-            <w:noProof/>
-          </w:rPr>
-          <w:t>2</w:t>
-        </w:r>
-      </w:fldSimple>
+      <w:r>
+        <w:fldChar w:fldCharType="begin"/>
+      </w:r>
+      <w:r>
+        <w:instrText xml:space="preserve"> SEQ Figure \* ARABIC </w:instrText>
+      </w:r>
+      <w:r>
+        <w:fldChar w:fldCharType="separate"/>
+      </w:r>
+      <w:r>
+        <w:rPr>
+          <w:noProof/>
+        </w:rPr>
+        <w:t>2</w:t>
+      </w:r>
+      <w:r>
+        <w:rPr>
+          <w:noProof/>
+        </w:rPr>
+        <w:fldChar w:fldCharType="end"/>
+      </w:r>
       <w:r>
         <w:t xml:space="preserve"> MOSFET Current Wave</w:t>
       </w:r>
@@ -1625,14 +1651,27 @@
       <w:r>
         <w:t xml:space="preserve">Figure </w:t>
       </w:r>
-      <w:fldSimple w:instr=" SEQ Figure \* ARABIC ">
-        <w:r>
-          <w:rPr>
-            <w:noProof/>
-          </w:rPr>
-          <w:t>3</w:t>
-        </w:r>
-      </w:fldSimple>
+      <w:r>
+        <w:fldChar w:fldCharType="begin"/>
+      </w:r>
+      <w:r>
+        <w:instrText xml:space="preserve"> SEQ Figure \* ARABIC </w:instrText>
+      </w:r>
+      <w:r>
+        <w:fldChar w:fldCharType="separate"/>
+      </w:r>
+      <w:r>
+        <w:rPr>
+          <w:noProof/>
+        </w:rPr>
+        <w:t>3</w:t>
+      </w:r>
+      <w:r>
+        <w:rPr>
+          <w:noProof/>
+        </w:rPr>
+        <w:fldChar w:fldCharType="end"/>
+      </w:r>
       <w:r>
         <w:t xml:space="preserve"> Maximum value of </w:t>
       </w:r>
@@ -1721,14 +1760,27 @@
       <w:r>
         <w:t xml:space="preserve">Figure </w:t>
       </w:r>
-      <w:fldSimple w:instr=" SEQ Figure \* ARABIC ">
-        <w:r>
-          <w:rPr>
-            <w:noProof/>
-          </w:rPr>
-          <w:t>4</w:t>
-        </w:r>
-      </w:fldSimple>
+      <w:r>
+        <w:fldChar w:fldCharType="begin"/>
+      </w:r>
+      <w:r>
+        <w:instrText xml:space="preserve"> SEQ Figure \* ARABIC </w:instrText>
+      </w:r>
+      <w:r>
+        <w:fldChar w:fldCharType="separate"/>
+      </w:r>
+      <w:r>
+        <w:rPr>
+          <w:noProof/>
+        </w:rPr>
+        <w:t>4</w:t>
+      </w:r>
+      <w:r>
+        <w:rPr>
+          <w:noProof/>
+        </w:rPr>
+        <w:fldChar w:fldCharType="end"/>
+      </w:r>
       <w:r>
         <w:t xml:space="preserve"> Secondary Side Diode Current</w:t>
       </w:r>
@@ -1960,14 +2012,27 @@
       <w:r>
         <w:t xml:space="preserve">Figure </w:t>
       </w:r>
-      <w:fldSimple w:instr=" SEQ Figure \* ARABIC ">
-        <w:r>
-          <w:rPr>
-            <w:noProof/>
-          </w:rPr>
-          <w:t>5</w:t>
-        </w:r>
-      </w:fldSimple>
+      <w:r>
+        <w:fldChar w:fldCharType="begin"/>
+      </w:r>
+      <w:r>
+        <w:instrText xml:space="preserve"> SEQ Figure \* ARABIC </w:instrText>
+      </w:r>
+      <w:r>
+        <w:fldChar w:fldCharType="separate"/>
+      </w:r>
+      <w:r>
+        <w:rPr>
+          <w:noProof/>
+        </w:rPr>
+        <w:t>5</w:t>
+      </w:r>
+      <w:r>
+        <w:rPr>
+          <w:noProof/>
+        </w:rPr>
+        <w:fldChar w:fldCharType="end"/>
+      </w:r>
       <w:r>
         <w:t xml:space="preserve"> </w:t>
       </w:r>
@@ -4011,6 +4076,245 @@
           </w:p>
         </w:tc>
       </w:tr>
+      <w:tr>
+        <w:trPr>
+          <w:trHeight w:val="703"/>
+        </w:trPr>
+        <w:tc>
+          <w:tcPr>
+            <w:tcW w:w="2272" w:type="dxa"/>
+            <w:vAlign w:val="center"/>
+          </w:tcPr>
+          <w:p>
+            <w:pPr>
+              <w:jc w:val="center"/>
+            </w:pPr>
+            <w:r>
+              <w:t>RCD Snubber</w:t>
+            </w:r>
+          </w:p>
+        </w:tc>
+        <w:tc>
+          <w:tcPr>
+            <w:tcW w:w="1837" w:type="dxa"/>
+            <w:vAlign w:val="center"/>
+          </w:tcPr>
+          <w:p>
+            <w:pPr>
+              <w:jc w:val="center"/>
+            </w:pPr>
+            <w:r>
+              <w:t>Resistor-Diode</w:t>
+            </w:r>
+          </w:p>
+        </w:tc>
+        <w:tc>
+          <w:tcPr>
+            <w:tcW w:w="5809" w:type="dxa"/>
+            <w:vAlign w:val="center"/>
+          </w:tcPr>
+          <w:p>
+            <w:pPr>
+              <w:jc w:val="center"/>
+              <w:rPr>
+                <w:rFonts w:eastAsiaTheme="minorEastAsia"/>
+              </w:rPr>
+            </w:pPr>
+            <m:oMathPara>
+              <m:oMath>
+                <m:sSub>
+                  <m:sSubPr>
+                    <m:ctrlPr>
+                      <w:rPr>
+                        <w:rFonts w:ascii="Cambria Math" w:hAnsi="Cambria Math"/>
+                        <w:i/>
+                      </w:rPr>
+                    </m:ctrlPr>
+                  </m:sSubPr>
+                  <m:e>
+                    <m:r>
+                      <w:rPr>
+                        <w:rFonts w:ascii="Cambria Math" w:hAnsi="Cambria Math"/>
+                      </w:rPr>
+                      <m:t>P</m:t>
+                    </m:r>
+                  </m:e>
+                  <m:sub>
+                    <m:r>
+                      <w:rPr>
+                        <w:rFonts w:ascii="Cambria Math" w:hAnsi="Cambria Math"/>
+                      </w:rPr>
+                      <m:t>on,D</m:t>
+                    </m:r>
+                  </m:sub>
+                </m:sSub>
+                <m:r>
+                  <w:rPr>
+                    <w:rFonts w:ascii="Cambria Math" w:hAnsi="Cambria Math"/>
+                  </w:rPr>
+                  <m:t>=</m:t>
+                </m:r>
+                <m:sSub>
+                  <m:sSubPr>
+                    <m:ctrlPr>
+                      <w:rPr>
+                        <w:rFonts w:ascii="Cambria Math" w:hAnsi="Cambria Math"/>
+                        <w:i/>
+                      </w:rPr>
+                    </m:ctrlPr>
+                  </m:sSubPr>
+                  <m:e>
+                    <m:r>
+                      <w:rPr>
+                        <w:rFonts w:ascii="Cambria Math" w:hAnsi="Cambria Math"/>
+                      </w:rPr>
+                      <m:t>V</m:t>
+                    </m:r>
+                  </m:e>
+                  <m:sub>
+                    <m:r>
+                      <w:rPr>
+                        <w:rFonts w:ascii="Cambria Math" w:hAnsi="Cambria Math"/>
+                      </w:rPr>
+                      <m:t>f</m:t>
+                    </m:r>
+                  </m:sub>
+                </m:sSub>
+                <m:sSub>
+                  <m:sSubPr>
+                    <m:ctrlPr>
+                      <w:rPr>
+                        <w:rFonts w:ascii="Cambria Math" w:hAnsi="Cambria Math"/>
+                        <w:i/>
+                      </w:rPr>
+                    </m:ctrlPr>
+                  </m:sSubPr>
+                  <m:e>
+                    <m:r>
+                      <w:rPr>
+                        <w:rFonts w:ascii="Cambria Math" w:hAnsi="Cambria Math"/>
+                      </w:rPr>
+                      <m:t>I</m:t>
+                    </m:r>
+                  </m:e>
+                  <m:sub>
+                    <m:r>
+                      <w:rPr>
+                        <w:rFonts w:ascii="Cambria Math" w:hAnsi="Cambria Math"/>
+                      </w:rPr>
+                      <m:t>RCD</m:t>
+                    </m:r>
+                  </m:sub>
+                </m:sSub>
+                <m:r>
+                  <w:rPr>
+                    <w:rFonts w:ascii="Cambria Math" w:hAnsi="Cambria Math"/>
+                  </w:rPr>
+                  <m:t xml:space="preserve"> , </m:t>
+                </m:r>
+                <m:sSub>
+                  <m:sSubPr>
+                    <m:ctrlPr>
+                      <w:rPr>
+                        <w:rFonts w:ascii="Cambria Math" w:eastAsia="Calibri" w:hAnsi="Cambria Math" w:cs="Times New Roman"/>
+                        <w:i/>
+                      </w:rPr>
+                    </m:ctrlPr>
+                  </m:sSubPr>
+                  <m:e>
+                    <m:r>
+                      <w:rPr>
+                        <w:rFonts w:ascii="Cambria Math" w:eastAsia="Calibri" w:hAnsi="Cambria Math" w:cs="Times New Roman"/>
+                      </w:rPr>
+                      <m:t>P</m:t>
+                    </m:r>
+                  </m:e>
+                  <m:sub>
+                    <m:r>
+                      <w:rPr>
+                        <w:rFonts w:ascii="Cambria Math" w:eastAsia="Calibri" w:hAnsi="Cambria Math" w:cs="Times New Roman"/>
+                      </w:rPr>
+                      <m:t>shunt</m:t>
+                    </m:r>
+                  </m:sub>
+                </m:sSub>
+                <m:r>
+                  <w:rPr>
+                    <w:rFonts w:ascii="Cambria Math" w:eastAsia="Calibri" w:hAnsi="Cambria Math" w:cs="Times New Roman"/>
+                  </w:rPr>
+                  <m:t>=</m:t>
+                </m:r>
+                <m:sSubSup>
+                  <m:sSubSupPr>
+                    <m:ctrlPr>
+                      <w:rPr>
+                        <w:rFonts w:ascii="Cambria Math" w:hAnsi="Cambria Math"/>
+                        <w:i/>
+                      </w:rPr>
+                    </m:ctrlPr>
+                  </m:sSubSupPr>
+                  <m:e>
+                    <m:r>
+                      <w:rPr>
+                        <w:rFonts w:ascii="Cambria Math" w:hAnsi="Cambria Math"/>
+                      </w:rPr>
+                      <m:t>I</m:t>
+                    </m:r>
+                  </m:e>
+                  <m:sub>
+                    <m:r>
+                      <w:rPr>
+                        <w:rFonts w:ascii="Cambria Math" w:hAnsi="Cambria Math"/>
+                      </w:rPr>
+                      <m:t>RDC,rms</m:t>
+                    </m:r>
+                  </m:sub>
+                  <m:sup>
+                    <m:r>
+                      <w:rPr>
+                        <w:rFonts w:ascii="Cambria Math" w:hAnsi="Cambria Math"/>
+                      </w:rPr>
+                      <m:t>2</m:t>
+                    </m:r>
+                  </m:sup>
+                </m:sSubSup>
+                <m:sSub>
+                  <m:sSubPr>
+                    <m:ctrlPr>
+                      <w:rPr>
+                        <w:rFonts w:ascii="Cambria Math" w:hAnsi="Cambria Math"/>
+                        <w:i/>
+                      </w:rPr>
+                    </m:ctrlPr>
+                  </m:sSubPr>
+                  <m:e>
+                    <m:r>
+                      <w:rPr>
+                        <w:rFonts w:ascii="Cambria Math" w:hAnsi="Cambria Math"/>
+                      </w:rPr>
+                      <m:t>R</m:t>
+                    </m:r>
+                  </m:e>
+                  <m:sub>
+                    <m:r>
+                      <w:rPr>
+                        <w:rFonts w:ascii="Cambria Math" w:hAnsi="Cambria Math"/>
+                      </w:rPr>
+                      <m:t>RCD</m:t>
+                    </m:r>
+                  </m:sub>
+                </m:sSub>
+                <m:r>
+                  <w:rPr>
+                    <w:rFonts w:ascii="Cambria Math" w:hAnsi="Cambria Math"/>
+                  </w:rPr>
+                  <m:t xml:space="preserve"> </m:t>
+                </m:r>
+              </m:oMath>
+            </m:oMathPara>
+          </w:p>
+        </w:tc>
+      </w:tr>
     </w:tbl>
     <w:p/>
     <w:p>
@@ -4318,6 +4622,18 @@
         </w:rPr>
         <w:t>In the wiring design, the expected loss value was 1.5 W when the normal wiring was done first, and the copper loss decreased to 0.1 W thanks to the Litz wire.</w:t>
       </w:r>
+      <w:r>
+        <w:rPr>
+          <w:rFonts w:eastAsiaTheme="minorEastAsia"/>
+        </w:rPr>
+        <w:t xml:space="preserve"> </w:t>
+      </w:r>
+      <w:r>
+        <w:rPr>
+          <w:rFonts w:eastAsiaTheme="minorEastAsia"/>
+        </w:rPr>
+        <w:t>The worst case for the RCD snubber circuit occurs when the input voltage is low, that is, more current is flowing on the primary side, because the leakage inductor will store more energy. In this circuit, the resistor consumes the most power. In the worst case the RCD circuit consumes 3 Watts of power, the resistor's characteristics can meet this situation.</w:t>
+      </w:r>
     </w:p>
     <w:p>
       <w:pPr>
@@ -4332,10 +4648,10 @@
         </w:rPr>
         <w:lastRenderedPageBreak/>
         <w:drawing>
-          <wp:inline distT="0" distB="0" distL="0" distR="0" wp14:anchorId="5643ED27" wp14:editId="339F2F9A">
-            <wp:extent cx="5334000" cy="4000500"/>
-            <wp:effectExtent l="0" t="0" r="0" b="0"/>
-            <wp:docPr id="3" name="Resim 3"/>
+          <wp:inline distT="0" distB="0" distL="0" distR="0" wp14:anchorId="29310FFF" wp14:editId="53AA2B3D">
+            <wp:extent cx="5332095" cy="4001770"/>
+            <wp:effectExtent l="0" t="0" r="1905" b="0"/>
+            <wp:docPr id="4" name="Resim 4"/>
             <wp:cNvGraphicFramePr>
               <a:graphicFrameLocks xmlns:a="http://schemas.openxmlformats.org/drawingml/2006/main" noChangeAspect="1"/>
             </wp:cNvGraphicFramePr>
@@ -4364,7 +4680,7 @@
                   <pic:spPr bwMode="auto">
                     <a:xfrm>
                       <a:off x="0" y="0"/>
-                      <a:ext cx="5334000" cy="4000500"/>
+                      <a:ext cx="5332095" cy="4001770"/>
                     </a:xfrm>
                     <a:prstGeom prst="rect">
                       <a:avLst/>
@@ -4423,16 +4739,22 @@
         <w:t xml:space="preserve"> </w:t>
       </w:r>
       <w:r>
-        <w:t>Maximum power loss is 8.</w:t>
-      </w:r>
-      <w:r>
-        <w:t>18</w:t>
-      </w:r>
-      <w:r>
-        <w:t>W, thus expected efficiency of the system is %92</w:t>
-      </w:r>
-      <w:r>
-        <w:t>.4</w:t>
+        <w:t xml:space="preserve">Maximum power loss is </w:t>
+      </w:r>
+      <w:r>
+        <w:t>11.28</w:t>
+      </w:r>
+      <w:r>
+        <w:t xml:space="preserve">W, thus expected </w:t>
+      </w:r>
+      <w:r>
+        <w:t xml:space="preserve">minimum </w:t>
+      </w:r>
+      <w:r>
+        <w:t>efficiency of the system is %</w:t>
+      </w:r>
+      <w:r>
+        <w:t>89.9</w:t>
       </w:r>
       <w:r>
         <w:t>.</w:t>

</xml_diff>

<commit_message>
Efficiency is added to report
</commit_message>
<xml_diff>
--- a/Report/After Feedback/Power Calculations.docx
+++ b/Report/After Feedback/Power Calculations.docx
@@ -1463,27 +1463,14 @@
       <w:r>
         <w:t xml:space="preserve">Figure </w:t>
       </w:r>
-      <w:r>
-        <w:fldChar w:fldCharType="begin"/>
-      </w:r>
-      <w:r>
-        <w:instrText xml:space="preserve"> SEQ Figure \* ARABIC </w:instrText>
-      </w:r>
-      <w:r>
-        <w:fldChar w:fldCharType="separate"/>
-      </w:r>
-      <w:r>
-        <w:rPr>
-          <w:noProof/>
-        </w:rPr>
-        <w:t>1</w:t>
-      </w:r>
-      <w:r>
-        <w:rPr>
-          <w:noProof/>
-        </w:rPr>
-        <w:fldChar w:fldCharType="end"/>
-      </w:r>
+      <w:fldSimple w:instr=" SEQ Figure \* ARABIC ">
+        <w:r>
+          <w:rPr>
+            <w:noProof/>
+          </w:rPr>
+          <w:t>1</w:t>
+        </w:r>
+      </w:fldSimple>
       <w:r>
         <w:t xml:space="preserve"> MOSFET Current Waveform (Vin=220 V)</w:t>
       </w:r>
@@ -1541,27 +1528,14 @@
       <w:r>
         <w:t xml:space="preserve">Figure </w:t>
       </w:r>
-      <w:r>
-        <w:fldChar w:fldCharType="begin"/>
-      </w:r>
-      <w:r>
-        <w:instrText xml:space="preserve"> SEQ Figure \* ARABIC </w:instrText>
-      </w:r>
-      <w:r>
-        <w:fldChar w:fldCharType="separate"/>
-      </w:r>
-      <w:r>
-        <w:rPr>
-          <w:noProof/>
-        </w:rPr>
-        <w:t>2</w:t>
-      </w:r>
-      <w:r>
-        <w:rPr>
-          <w:noProof/>
-        </w:rPr>
-        <w:fldChar w:fldCharType="end"/>
-      </w:r>
+      <w:fldSimple w:instr=" SEQ Figure \* ARABIC ">
+        <w:r>
+          <w:rPr>
+            <w:noProof/>
+          </w:rPr>
+          <w:t>2</w:t>
+        </w:r>
+      </w:fldSimple>
       <w:r>
         <w:t xml:space="preserve"> MOSFET Current Wave</w:t>
       </w:r>
@@ -1651,27 +1625,14 @@
       <w:r>
         <w:t xml:space="preserve">Figure </w:t>
       </w:r>
-      <w:r>
-        <w:fldChar w:fldCharType="begin"/>
-      </w:r>
-      <w:r>
-        <w:instrText xml:space="preserve"> SEQ Figure \* ARABIC </w:instrText>
-      </w:r>
-      <w:r>
-        <w:fldChar w:fldCharType="separate"/>
-      </w:r>
-      <w:r>
-        <w:rPr>
-          <w:noProof/>
-        </w:rPr>
-        <w:t>3</w:t>
-      </w:r>
-      <w:r>
-        <w:rPr>
-          <w:noProof/>
-        </w:rPr>
-        <w:fldChar w:fldCharType="end"/>
-      </w:r>
+      <w:fldSimple w:instr=" SEQ Figure \* ARABIC ">
+        <w:r>
+          <w:rPr>
+            <w:noProof/>
+          </w:rPr>
+          <w:t>3</w:t>
+        </w:r>
+      </w:fldSimple>
       <w:r>
         <w:t xml:space="preserve"> Maximum value of </w:t>
       </w:r>
@@ -1760,27 +1721,14 @@
       <w:r>
         <w:t xml:space="preserve">Figure </w:t>
       </w:r>
-      <w:r>
-        <w:fldChar w:fldCharType="begin"/>
-      </w:r>
-      <w:r>
-        <w:instrText xml:space="preserve"> SEQ Figure \* ARABIC </w:instrText>
-      </w:r>
-      <w:r>
-        <w:fldChar w:fldCharType="separate"/>
-      </w:r>
-      <w:r>
-        <w:rPr>
-          <w:noProof/>
-        </w:rPr>
-        <w:t>4</w:t>
-      </w:r>
-      <w:r>
-        <w:rPr>
-          <w:noProof/>
-        </w:rPr>
-        <w:fldChar w:fldCharType="end"/>
-      </w:r>
+      <w:fldSimple w:instr=" SEQ Figure \* ARABIC ">
+        <w:r>
+          <w:rPr>
+            <w:noProof/>
+          </w:rPr>
+          <w:t>4</w:t>
+        </w:r>
+      </w:fldSimple>
       <w:r>
         <w:t xml:space="preserve"> Secondary Side Diode Current</w:t>
       </w:r>
@@ -2012,27 +1960,14 @@
       <w:r>
         <w:t xml:space="preserve">Figure </w:t>
       </w:r>
-      <w:r>
-        <w:fldChar w:fldCharType="begin"/>
-      </w:r>
-      <w:r>
-        <w:instrText xml:space="preserve"> SEQ Figure \* ARABIC </w:instrText>
-      </w:r>
-      <w:r>
-        <w:fldChar w:fldCharType="separate"/>
-      </w:r>
-      <w:r>
-        <w:rPr>
-          <w:noProof/>
-        </w:rPr>
-        <w:t>5</w:t>
-      </w:r>
-      <w:r>
-        <w:rPr>
-          <w:noProof/>
-        </w:rPr>
-        <w:fldChar w:fldCharType="end"/>
-      </w:r>
+      <w:fldSimple w:instr=" SEQ Figure \* ARABIC ">
+        <w:r>
+          <w:rPr>
+            <w:noProof/>
+          </w:rPr>
+          <w:t>5</w:t>
+        </w:r>
+      </w:fldSimple>
       <w:r>
         <w:t xml:space="preserve"> </w:t>
       </w:r>
@@ -4648,10 +4583,10 @@
         </w:rPr>
         <w:lastRenderedPageBreak/>
         <w:drawing>
-          <wp:inline distT="0" distB="0" distL="0" distR="0" wp14:anchorId="29310FFF" wp14:editId="53AA2B3D">
-            <wp:extent cx="5332095" cy="4001770"/>
-            <wp:effectExtent l="0" t="0" r="1905" b="0"/>
-            <wp:docPr id="4" name="Resim 4"/>
+          <wp:inline distT="0" distB="0" distL="0" distR="0" wp14:anchorId="3273E567" wp14:editId="192D7FF7">
+            <wp:extent cx="5334000" cy="4000500"/>
+            <wp:effectExtent l="0" t="0" r="0" b="0"/>
+            <wp:docPr id="3" name="Resim 3"/>
             <wp:cNvGraphicFramePr>
               <a:graphicFrameLocks xmlns:a="http://schemas.openxmlformats.org/drawingml/2006/main" noChangeAspect="1"/>
             </wp:cNvGraphicFramePr>
@@ -4680,7 +4615,7 @@
                   <pic:spPr bwMode="auto">
                     <a:xfrm>
                       <a:off x="0" y="0"/>
-                      <a:ext cx="5332095" cy="4001770"/>
+                      <a:ext cx="5334000" cy="4000500"/>
                     </a:xfrm>
                     <a:prstGeom prst="rect">
                       <a:avLst/>
@@ -4742,7 +4677,7 @@
         <w:t xml:space="preserve">Maximum power loss is </w:t>
       </w:r>
       <w:r>
-        <w:t>11.28</w:t>
+        <w:t xml:space="preserve">9.13 </w:t>
       </w:r>
       <w:r>
         <w:t xml:space="preserve">W, thus expected </w:t>
@@ -4754,10 +4689,96 @@
         <w:t>efficiency of the system is %</w:t>
       </w:r>
       <w:r>
-        <w:t>89.9</w:t>
+        <w:t>91.6</w:t>
       </w:r>
       <w:r>
         <w:t>.</w:t>
+      </w:r>
+      <w:r>
+        <w:t xml:space="preserve"> </w:t>
+      </w:r>
+      <w:r>
+        <w:t xml:space="preserve">As the input voltage drops, the input current will increase since the transferred power is constant, so the losses on the primary side will increase. </w:t>
+      </w:r>
+      <w:r>
+        <w:t>Thus, e</w:t>
+      </w:r>
+      <w:r>
+        <w:t>fficiency increases as the input voltage increases.</w:t>
+      </w:r>
+    </w:p>
+    <w:p>
+      <w:pPr>
+        <w:ind w:firstLine="720"/>
+      </w:pPr>
+      <w:r>
+        <w:rPr>
+          <w:noProof/>
+        </w:rPr>
+        <w:lastRenderedPageBreak/>
+        <w:drawing>
+          <wp:inline distT="0" distB="0" distL="0" distR="0" wp14:anchorId="3959638E" wp14:editId="612D8363">
+            <wp:extent cx="5334000" cy="4000500"/>
+            <wp:effectExtent l="0" t="0" r="0" b="0"/>
+            <wp:docPr id="8" name="Resim 8"/>
+            <wp:cNvGraphicFramePr>
+              <a:graphicFrameLocks xmlns:a="http://schemas.openxmlformats.org/drawingml/2006/main" noChangeAspect="1"/>
+            </wp:cNvGraphicFramePr>
+            <a:graphic xmlns:a="http://schemas.openxmlformats.org/drawingml/2006/main">
+              <a:graphicData uri="http://schemas.openxmlformats.org/drawingml/2006/picture">
+                <pic:pic xmlns:pic="http://schemas.openxmlformats.org/drawingml/2006/picture">
+                  <pic:nvPicPr>
+                    <pic:cNvPr id="0" name="Picture 3"/>
+                    <pic:cNvPicPr>
+                      <a:picLocks noChangeAspect="1" noChangeArrowheads="1"/>
+                    </pic:cNvPicPr>
+                  </pic:nvPicPr>
+                  <pic:blipFill>
+                    <a:blip r:embed="rId10">
+                      <a:extLst>
+                        <a:ext uri="{28A0092B-C50C-407E-A947-70E740481C1C}">
+                          <a14:useLocalDpi xmlns:a14="http://schemas.microsoft.com/office/drawing/2010/main" val="0"/>
+                        </a:ext>
+                      </a:extLst>
+                    </a:blip>
+                    <a:srcRect/>
+                    <a:stretch>
+                      <a:fillRect/>
+                    </a:stretch>
+                  </pic:blipFill>
+                  <pic:spPr bwMode="auto">
+                    <a:xfrm>
+                      <a:off x="0" y="0"/>
+                      <a:ext cx="5334000" cy="4000500"/>
+                    </a:xfrm>
+                    <a:prstGeom prst="rect">
+                      <a:avLst/>
+                    </a:prstGeom>
+                    <a:noFill/>
+                    <a:ln>
+                      <a:noFill/>
+                    </a:ln>
+                  </pic:spPr>
+                </pic:pic>
+              </a:graphicData>
+            </a:graphic>
+          </wp:inline>
+        </w:drawing>
+      </w:r>
+    </w:p>
+    <w:p>
+      <w:pPr>
+        <w:ind w:firstLine="720"/>
+        <w:jc w:val="center"/>
+      </w:pPr>
+      <w:r>
+        <w:rPr>
+          <w:color w:val="FF0000"/>
+        </w:rPr>
+        <w:t xml:space="preserve">Figure Xxx. </w:t>
+      </w:r>
+      <w:r>
+        <w:t>Efficiency vs Input Voltage</w:t>
       </w:r>
     </w:p>
     <w:p>

</xml_diff>